<commit_message>
Formatted, refined and omolagated all the queries, added text of the query in the first lines of them, added usefull comments, modified the concept of visibility in the documentation
</commit_message>
<xml_diff>
--- a/docs/Collectors - Documentazione.docx
+++ b/docs/Collectors - Documentazione.docx
@@ -532,6 +532,9 @@
               </w:pBdr>
               <w:spacing w:after="0"/>
             </w:pPr>
+            <w:r>
+              <w:t>Calogero</w:t>
+            </w:r>
           </w:p>
         </w:tc>
         <w:tc>
@@ -557,6 +560,9 @@
               </w:pBdr>
               <w:spacing w:after="0"/>
             </w:pPr>
+            <w:r>
+              <w:t>Carlino</w:t>
+            </w:r>
           </w:p>
         </w:tc>
         <w:tc>
@@ -1321,19 +1327,17 @@
         </w:rPr>
         <w:t xml:space="preserve"> rappresenta </w:t>
       </w:r>
-      <w:proofErr w:type="gramStart"/>
-      <w:r>
-        <w:rPr>
-          <w:lang w:val="it-IT"/>
-        </w:rPr>
-        <w:t>3</w:t>
-      </w:r>
-      <w:proofErr w:type="gramEnd"/>
-      <w:r>
-        <w:rPr>
-          <w:lang w:val="it-IT"/>
-        </w:rPr>
-        <w:t xml:space="preserve"> stati in cui può trovarsi un disco:</w:t>
+      <w:r>
+        <w:rPr>
+          <w:lang w:val="it-IT"/>
+        </w:rPr>
+        <w:t xml:space="preserve">i due </w:t>
+      </w:r>
+      <w:r>
+        <w:rPr>
+          <w:lang w:val="it-IT"/>
+        </w:rPr>
+        <w:t>stati in cui può trovarsi un disco:</w:t>
       </w:r>
     </w:p>
     <w:p>
@@ -1359,59 +1363,13 @@
         <w:rPr>
           <w:lang w:val="it-IT"/>
         </w:rPr>
-        <w:t xml:space="preserve"> e </w:t>
-      </w:r>
-      <w:r>
-        <w:rPr>
-          <w:i/>
-          <w:lang w:val="it-IT"/>
-        </w:rPr>
-        <w:t>non condiviso</w:t>
-      </w:r>
-      <w:r>
-        <w:rPr>
-          <w:lang w:val="it-IT"/>
-        </w:rPr>
         <w:t xml:space="preserve"> - ciò significa che una determinata collezione che appartiene ad un collezionista è visibile solo a lui</w:t>
       </w:r>
-    </w:p>
-    <w:p>
-      <w:pPr>
-        <w:numPr>
-          <w:ilvl w:val="0"/>
-          <w:numId w:val="10"/>
-        </w:numPr>
-        <w:spacing w:after="0"/>
-        <w:rPr>
-          <w:i/>
-          <w:lang w:val="it-IT"/>
-        </w:rPr>
-      </w:pPr>
-      <w:r>
-        <w:rPr>
-          <w:i/>
-          <w:lang w:val="it-IT"/>
-        </w:rPr>
-        <w:t>privato</w:t>
-      </w:r>
-      <w:r>
-        <w:rPr>
-          <w:lang w:val="it-IT"/>
-        </w:rPr>
-        <w:t xml:space="preserve"> e </w:t>
-      </w:r>
-      <w:r>
-        <w:rPr>
-          <w:i/>
-          <w:lang w:val="it-IT"/>
-        </w:rPr>
-        <w:t>condiviso</w:t>
-      </w:r>
-      <w:r>
-        <w:rPr>
-          <w:lang w:val="it-IT"/>
-        </w:rPr>
-        <w:t xml:space="preserve"> - ciò significa che una determinata collezione che appartiene ad un collezionista è visibile a lui e a tutti i collezionisti con cui è condivisa</w:t>
+      <w:r>
+        <w:rPr>
+          <w:lang w:val="it-IT"/>
+        </w:rPr>
+        <w:t xml:space="preserve"> o eventualmente anche agli altri collezionisti con cui è condivisa</w:t>
       </w:r>
     </w:p>
     <w:p>
@@ -3998,32 +3956,79 @@
         <w:keepLines/>
         <w:spacing w:before="240" w:after="240"/>
         <w:rPr>
+          <w:lang w:val="it-IT"/>
+        </w:rPr>
+      </w:pPr>
+      <w:r>
+        <w:rPr>
+          <w:lang w:val="it-IT"/>
+        </w:rPr>
+        <w:br/>
+      </w:r>
+      <w:r>
+        <w:rPr>
+          <w:b/>
+          <w:lang w:val="it-IT"/>
+        </w:rPr>
+        <w:t>Condivisa</w:t>
+      </w:r>
+      <w:r>
+        <w:rPr>
+          <w:lang w:val="it-IT"/>
+        </w:rPr>
+        <w:t>(</w:t>
+      </w:r>
+      <w:proofErr w:type="spellStart"/>
+      <w:r>
+        <w:rPr>
+          <w:i/>
+          <w:iCs/>
           <w:u w:val="single"/>
           <w:lang w:val="it-IT"/>
         </w:rPr>
-      </w:pPr>
-      <w:sdt>
-        <w:sdtPr>
-          <w:tag w:val="goog_rdk_0"/>
-          <w:id w:val="-2025694221"/>
-        </w:sdtPr>
-        <w:sdtContent>
-          <w:commentRangeStart w:id="7"/>
-        </w:sdtContent>
-      </w:sdt>
-      <w:r>
-        <w:rPr>
-          <w:lang w:val="it-IT"/>
-        </w:rPr>
-        <w:br/>
-      </w:r>
+        <w:t>ID_collezione_di_dischi</w:t>
+      </w:r>
+      <w:proofErr w:type="spellEnd"/>
+      <w:r>
+        <w:rPr>
+          <w:lang w:val="it-IT"/>
+        </w:rPr>
+        <w:t xml:space="preserve">, </w:t>
+      </w:r>
+      <w:proofErr w:type="spellStart"/>
+      <w:r>
+        <w:rPr>
+          <w:i/>
+          <w:iCs/>
+          <w:u w:val="single"/>
+          <w:lang w:val="it-IT"/>
+        </w:rPr>
+        <w:t>ID_collezionista</w:t>
+      </w:r>
+      <w:proofErr w:type="spellEnd"/>
+      <w:r>
+        <w:rPr>
+          <w:u w:val="single"/>
+          <w:lang w:val="it-IT"/>
+        </w:rPr>
+        <w:t>)</w:t>
+      </w:r>
+    </w:p>
+    <w:p>
+      <w:pPr>
+        <w:keepLines/>
+        <w:spacing w:before="240" w:after="240"/>
+        <w:rPr>
+          <w:lang w:val="it-IT"/>
+        </w:rPr>
+      </w:pPr>
       <w:proofErr w:type="gramStart"/>
       <w:r>
         <w:rPr>
           <w:b/>
           <w:lang w:val="it-IT"/>
         </w:rPr>
-        <w:t>Condivisa</w:t>
+        <w:t>Classificazione</w:t>
       </w:r>
       <w:r>
         <w:rPr>
@@ -4035,14 +4040,18 @@
       <w:proofErr w:type="gramEnd"/>
       <w:r>
         <w:rPr>
+          <w:i/>
+          <w:iCs/>
           <w:u w:val="single"/>
           <w:lang w:val="it-IT"/>
         </w:rPr>
-        <w:t>ID_collezione_di_dischi</w:t>
+        <w:t>ID_disco</w:t>
       </w:r>
       <w:proofErr w:type="spellEnd"/>
       <w:r>
         <w:rPr>
+          <w:i/>
+          <w:iCs/>
           <w:lang w:val="it-IT"/>
         </w:rPr>
         <w:t xml:space="preserve">, </w:t>
@@ -4050,22 +4059,19 @@
       <w:proofErr w:type="spellStart"/>
       <w:r>
         <w:rPr>
+          <w:i/>
+          <w:iCs/>
           <w:u w:val="single"/>
           <w:lang w:val="it-IT"/>
         </w:rPr>
-        <w:t>ID_collezionista</w:t>
+        <w:t>nome_genere</w:t>
       </w:r>
       <w:proofErr w:type="spellEnd"/>
       <w:r>
         <w:rPr>
-          <w:u w:val="single"/>
           <w:lang w:val="it-IT"/>
         </w:rPr>
         <w:t>)</w:t>
-      </w:r>
-      <w:commentRangeEnd w:id="7"/>
-      <w:r>
-        <w:commentReference w:id="7"/>
       </w:r>
     </w:p>
     <w:p>
@@ -4082,7 +4088,7 @@
           <w:b/>
           <w:lang w:val="it-IT"/>
         </w:rPr>
-        <w:t>Classificazione</w:t>
+        <w:t>Produce</w:t>
       </w:r>
       <w:r>
         <w:rPr>
@@ -4094,14 +4100,18 @@
       <w:proofErr w:type="gramEnd"/>
       <w:r>
         <w:rPr>
+          <w:i/>
+          <w:iCs/>
           <w:u w:val="single"/>
           <w:lang w:val="it-IT"/>
         </w:rPr>
-        <w:t>ID_disco</w:t>
+        <w:t>ID_traccia</w:t>
       </w:r>
       <w:proofErr w:type="spellEnd"/>
       <w:r>
         <w:rPr>
+          <w:i/>
+          <w:iCs/>
           <w:lang w:val="it-IT"/>
         </w:rPr>
         <w:t xml:space="preserve">, </w:t>
@@ -4109,10 +4119,31 @@
       <w:proofErr w:type="spellStart"/>
       <w:r>
         <w:rPr>
+          <w:i/>
+          <w:iCs/>
           <w:u w:val="single"/>
           <w:lang w:val="it-IT"/>
         </w:rPr>
-        <w:t>nome_genere</w:t>
+        <w:t>ID_autore</w:t>
+      </w:r>
+      <w:proofErr w:type="spellEnd"/>
+      <w:r>
+        <w:rPr>
+          <w:i/>
+          <w:iCs/>
+          <w:lang w:val="it-IT"/>
+        </w:rPr>
+        <w:t xml:space="preserve">, </w:t>
+      </w:r>
+      <w:proofErr w:type="spellStart"/>
+      <w:r>
+        <w:rPr>
+          <w:i/>
+          <w:iCs/>
+          <w:u w:val="single"/>
+          <w:lang w:val="it-IT"/>
+        </w:rPr>
+        <w:t>nome_ruolo</w:t>
       </w:r>
       <w:proofErr w:type="spellEnd"/>
       <w:r>
@@ -4127,6 +4158,7 @@
         <w:keepLines/>
         <w:spacing w:before="240" w:after="240"/>
         <w:rPr>
+          <w:u w:val="single"/>
           <w:lang w:val="it-IT"/>
         </w:rPr>
       </w:pPr>
@@ -4136,7 +4168,7 @@
           <w:b/>
           <w:lang w:val="it-IT"/>
         </w:rPr>
-        <w:t>Produce</w:t>
+        <w:t>Costituito</w:t>
       </w:r>
       <w:r>
         <w:rPr>
@@ -4148,14 +4180,18 @@
       <w:proofErr w:type="gramEnd"/>
       <w:r>
         <w:rPr>
+          <w:i/>
+          <w:iCs/>
           <w:u w:val="single"/>
           <w:lang w:val="it-IT"/>
         </w:rPr>
-        <w:t>ID_traccia</w:t>
+        <w:t>ID_band</w:t>
       </w:r>
       <w:proofErr w:type="spellEnd"/>
       <w:r>
         <w:rPr>
+          <w:i/>
+          <w:iCs/>
           <w:lang w:val="it-IT"/>
         </w:rPr>
         <w:t xml:space="preserve">, </w:t>
@@ -4163,29 +4199,17 @@
       <w:proofErr w:type="spellStart"/>
       <w:r>
         <w:rPr>
+          <w:i/>
+          <w:iCs/>
           <w:u w:val="single"/>
           <w:lang w:val="it-IT"/>
         </w:rPr>
-        <w:t>ID_autore</w:t>
+        <w:t>ID_membro</w:t>
       </w:r>
       <w:proofErr w:type="spellEnd"/>
       <w:r>
         <w:rPr>
-          <w:lang w:val="it-IT"/>
-        </w:rPr>
-        <w:t xml:space="preserve">, </w:t>
-      </w:r>
-      <w:proofErr w:type="spellStart"/>
-      <w:r>
-        <w:rPr>
           <w:u w:val="single"/>
-          <w:lang w:val="it-IT"/>
-        </w:rPr>
-        <w:t>nome_ruolo</w:t>
-      </w:r>
-      <w:proofErr w:type="spellEnd"/>
-      <w:r>
-        <w:rPr>
           <w:lang w:val="it-IT"/>
         </w:rPr>
         <w:t>)</w:t>
@@ -4206,7 +4230,7 @@
           <w:b/>
           <w:lang w:val="it-IT"/>
         </w:rPr>
-        <w:t>Costituito</w:t>
+        <w:t>Incide</w:t>
       </w:r>
       <w:r>
         <w:rPr>
@@ -4218,14 +4242,18 @@
       <w:proofErr w:type="gramEnd"/>
       <w:r>
         <w:rPr>
+          <w:i/>
+          <w:iCs/>
           <w:u w:val="single"/>
           <w:lang w:val="it-IT"/>
         </w:rPr>
-        <w:t>ID_band</w:t>
+        <w:t>ID_disco</w:t>
       </w:r>
       <w:proofErr w:type="spellEnd"/>
       <w:r>
         <w:rPr>
+          <w:i/>
+          <w:iCs/>
           <w:lang w:val="it-IT"/>
         </w:rPr>
         <w:t xml:space="preserve">, </w:t>
@@ -4233,62 +4261,8 @@
       <w:proofErr w:type="spellStart"/>
       <w:r>
         <w:rPr>
-          <w:u w:val="single"/>
-          <w:lang w:val="it-IT"/>
-        </w:rPr>
-        <w:t>ID_membro</w:t>
-      </w:r>
-      <w:proofErr w:type="spellEnd"/>
-      <w:r>
-        <w:rPr>
-          <w:u w:val="single"/>
-          <w:lang w:val="it-IT"/>
-        </w:rPr>
-        <w:t>)</w:t>
-      </w:r>
-    </w:p>
-    <w:p>
-      <w:pPr>
-        <w:keepLines/>
-        <w:spacing w:before="240" w:after="240"/>
-        <w:rPr>
-          <w:u w:val="single"/>
-          <w:lang w:val="it-IT"/>
-        </w:rPr>
-      </w:pPr>
-      <w:proofErr w:type="gramStart"/>
-      <w:r>
-        <w:rPr>
-          <w:b/>
-          <w:lang w:val="it-IT"/>
-        </w:rPr>
-        <w:t>Incide</w:t>
-      </w:r>
-      <w:r>
-        <w:rPr>
-          <w:lang w:val="it-IT"/>
-        </w:rPr>
-        <w:t>(</w:t>
-      </w:r>
-      <w:proofErr w:type="spellStart"/>
-      <w:proofErr w:type="gramEnd"/>
-      <w:r>
-        <w:rPr>
-          <w:u w:val="single"/>
-          <w:lang w:val="it-IT"/>
-        </w:rPr>
-        <w:t>ID_disco</w:t>
-      </w:r>
-      <w:proofErr w:type="spellEnd"/>
-      <w:r>
-        <w:rPr>
-          <w:lang w:val="it-IT"/>
-        </w:rPr>
-        <w:t xml:space="preserve">, </w:t>
-      </w:r>
-      <w:proofErr w:type="spellStart"/>
-      <w:r>
-        <w:rPr>
+          <w:i/>
+          <w:iCs/>
           <w:u w:val="single"/>
           <w:lang w:val="it-IT"/>
         </w:rPr>
@@ -4397,8 +4371,8 @@
           <w:lang w:val="it-IT"/>
         </w:rPr>
       </w:pPr>
-      <w:bookmarkStart w:id="8" w:name="bookmark=id.1t3h5sf" w:colFirst="0" w:colLast="0"/>
-      <w:bookmarkEnd w:id="8"/>
+      <w:bookmarkStart w:id="7" w:name="bookmark=id.1t3h5sf" w:colFirst="0" w:colLast="0"/>
+      <w:bookmarkEnd w:id="7"/>
       <w:r>
         <w:rPr>
           <w:lang w:val="it-IT"/>
@@ -4414,8 +4388,8 @@
           <w:lang w:val="it-IT"/>
         </w:rPr>
       </w:pPr>
-      <w:bookmarkStart w:id="9" w:name="bookmark=id.4d34og8" w:colFirst="0" w:colLast="0"/>
-      <w:bookmarkEnd w:id="9"/>
+      <w:bookmarkStart w:id="8" w:name="bookmark=id.4d34og8" w:colFirst="0" w:colLast="0"/>
+      <w:bookmarkEnd w:id="8"/>
       <w:r>
         <w:rPr>
           <w:lang w:val="it-IT"/>
@@ -4487,8 +4461,8 @@
       <w:pPr>
         <w:pStyle w:val="Titolo3"/>
       </w:pPr>
-      <w:bookmarkStart w:id="10" w:name="bookmark=id.2s8eyo1" w:colFirst="0" w:colLast="0"/>
-      <w:bookmarkEnd w:id="10"/>
+      <w:bookmarkStart w:id="9" w:name="bookmark=id.2s8eyo1" w:colFirst="0" w:colLast="0"/>
+      <w:bookmarkEnd w:id="9"/>
       <w:proofErr w:type="spellStart"/>
       <w:r>
         <w:t>Implementazione</w:t>
@@ -4556,8 +4530,8 @@
       <w:pPr>
         <w:pStyle w:val="Titolo3"/>
       </w:pPr>
-      <w:bookmarkStart w:id="11" w:name="bookmark=id.17dp8vu" w:colFirst="0" w:colLast="0"/>
-      <w:bookmarkEnd w:id="11"/>
+      <w:bookmarkStart w:id="10" w:name="bookmark=id.17dp8vu" w:colFirst="0" w:colLast="0"/>
+      <w:bookmarkEnd w:id="10"/>
       <w:proofErr w:type="spellStart"/>
       <w:r>
         <w:t>Implementazione</w:t>
@@ -4647,8 +4621,8 @@
           <w:lang w:val="it-IT"/>
         </w:rPr>
       </w:pPr>
-      <w:bookmarkStart w:id="12" w:name="bookmark=id.3rdcrjn" w:colFirst="0" w:colLast="0"/>
-      <w:bookmarkEnd w:id="12"/>
+      <w:bookmarkStart w:id="11" w:name="bookmark=id.3rdcrjn" w:colFirst="0" w:colLast="0"/>
+      <w:bookmarkEnd w:id="11"/>
       <w:r>
         <w:rPr>
           <w:lang w:val="it-IT"/>
@@ -4712,8 +4686,8 @@
           <w:lang w:val="it-IT"/>
         </w:rPr>
       </w:pPr>
-      <w:bookmarkStart w:id="13" w:name="bookmark=id.26in1rg" w:colFirst="0" w:colLast="0"/>
-      <w:bookmarkEnd w:id="13"/>
+      <w:bookmarkStart w:id="12" w:name="bookmark=id.26in1rg" w:colFirst="0" w:colLast="0"/>
+      <w:bookmarkEnd w:id="12"/>
       <w:r>
         <w:rPr>
           <w:lang w:val="it-IT"/>
@@ -4774,8 +4748,8 @@
       <w:pPr>
         <w:pStyle w:val="Titolo2"/>
       </w:pPr>
-      <w:bookmarkStart w:id="14" w:name="bookmark=id.lnxbz9" w:colFirst="0" w:colLast="0"/>
-      <w:bookmarkEnd w:id="14"/>
+      <w:bookmarkStart w:id="13" w:name="bookmark=id.lnxbz9" w:colFirst="0" w:colLast="0"/>
+      <w:bookmarkEnd w:id="13"/>
       <w:proofErr w:type="spellStart"/>
       <w:r>
         <w:t>Interfaccia</w:t>
@@ -5008,53 +4982,6 @@
     </w:sectPr>
   </w:body>
 </w:document>
-</file>
-
-<file path=word/comments.xml><?xml version="1.0" encoding="utf-8"?>
-<w:comments xmlns:wpc="http://schemas.microsoft.com/office/word/2010/wordprocessingCanvas" xmlns:cx="http://schemas.microsoft.com/office/drawing/2014/chartex" xmlns:cx1="http://schemas.microsoft.com/office/drawing/2015/9/8/chartex" xmlns:cx2="http://schemas.microsoft.com/office/drawing/2015/10/21/chartex" xmlns:cx3="http://schemas.microsoft.com/office/drawing/2016/5/9/chartex" xmlns:cx4="http://schemas.microsoft.com/office/drawing/2016/5/10/chartex" xmlns:cx5="http://schemas.microsoft.com/office/drawing/2016/5/11/chartex" xmlns:cx6="http://schemas.microsoft.com/office/drawing/2016/5/12/chartex" xmlns:cx7="http://schemas.microsoft.com/office/drawing/2016/5/13/chartex" xmlns:cx8="http://schemas.microsoft.com/office/drawing/2016/5/14/chartex" xmlns:mc="http://schemas.openxmlformats.org/markup-compatibility/2006" xmlns:aink="http://schemas.microsoft.com/office/drawing/2016/ink" xmlns:am3d="http://schemas.microsoft.com/office/drawing/2017/model3d" xmlns:o="urn:schemas-microsoft-com:office:office" xmlns:oel="http://schemas.microsoft.com/office/2019/extlst" xmlns:r="http://schemas.openxmlformats.org/officeDocument/2006/relationships" xmlns:m="http://schemas.openxmlformats.org/officeDocument/2006/math" xmlns:v="urn:schemas-microsoft-com:vml" xmlns:wp14="http://schemas.microsoft.com/office/word/2010/wordprocessingDrawing" xmlns:wp="http://schemas.openxmlformats.org/drawingml/2006/wordprocessingDrawing" xmlns:w10="urn:schemas-microsoft-com:office:word" xmlns:w="http://schemas.openxmlformats.org/wordprocessingml/2006/main" xmlns:w14="http://schemas.microsoft.com/office/word/2010/wordml" xmlns:w15="http://schemas.microsoft.com/office/word/2012/wordml" xmlns:w16cex="http://schemas.microsoft.com/office/word/2018/wordml/cex" xmlns:w16cid="http://schemas.microsoft.com/office/word/2016/wordml/cid" xmlns:w16="http://schemas.microsoft.com/office/word/2018/wordml" xmlns:w16du="http://schemas.microsoft.com/office/word/2023/wordml/word16du" xmlns:w16sdtdh="http://schemas.microsoft.com/office/word/2020/wordml/sdtdatahash" xmlns:w16se="http://schemas.microsoft.com/office/word/2015/wordml/symex" xmlns:wpg="http://schemas.microsoft.com/office/word/2010/wordprocessingGroup" xmlns:wpi="http://schemas.microsoft.com/office/word/2010/wordprocessingInk" xmlns:wne="http://schemas.microsoft.com/office/word/2006/wordml" xmlns:wps="http://schemas.microsoft.com/office/word/2010/wordprocessingShape" mc:Ignorable="w14 w15 w16se w16cid w16 w16cex w16sdtdh wp14">
-  <w:comment w:id="7" w:author="Michael Piccirilli" w:date="2023-05-26T14:49:00Z" w:initials="">
-    <w:p>
-      <w:pPr>
-        <w:widowControl w:val="0"/>
-        <w:pBdr>
-          <w:top w:val="nil"/>
-          <w:left w:val="nil"/>
-          <w:bottom w:val="nil"/>
-          <w:right w:val="nil"/>
-          <w:between w:val="nil"/>
-        </w:pBdr>
-        <w:spacing w:after="0"/>
-        <w:rPr>
-          <w:rFonts w:ascii="Arial" w:eastAsia="Arial" w:hAnsi="Arial" w:cs="Arial"/>
-          <w:color w:val="000000"/>
-          <w:sz w:val="22"/>
-          <w:szCs w:val="22"/>
-        </w:rPr>
-      </w:pPr>
-      <w:r>
-        <w:rPr>
-          <w:rFonts w:ascii="Arial" w:eastAsia="Arial" w:hAnsi="Arial" w:cs="Arial"/>
-          <w:color w:val="000000"/>
-          <w:sz w:val="22"/>
-          <w:szCs w:val="22"/>
-        </w:rPr>
-        <w:t>Qui le primary key sono anche foreign key, devo segnalarlo con l'italic anche?</w:t>
-      </w:r>
-    </w:p>
-  </w:comment>
-</w:comments>
-</file>
-
-<file path=word/commentsExtended.xml><?xml version="1.0" encoding="utf-8"?>
-<w15:commentsEx xmlns:wpc="http://schemas.microsoft.com/office/word/2010/wordprocessingCanvas" xmlns:cx="http://schemas.microsoft.com/office/drawing/2014/chartex" xmlns:cx1="http://schemas.microsoft.com/office/drawing/2015/9/8/chartex" xmlns:cx2="http://schemas.microsoft.com/office/drawing/2015/10/21/chartex" xmlns:cx3="http://schemas.microsoft.com/office/drawing/2016/5/9/chartex" xmlns:cx4="http://schemas.microsoft.com/office/drawing/2016/5/10/chartex" xmlns:cx5="http://schemas.microsoft.com/office/drawing/2016/5/11/chartex" xmlns:cx6="http://schemas.microsoft.com/office/drawing/2016/5/12/chartex" xmlns:cx7="http://schemas.microsoft.com/office/drawing/2016/5/13/chartex" xmlns:cx8="http://schemas.microsoft.com/office/drawing/2016/5/14/chartex" xmlns:mc="http://schemas.openxmlformats.org/markup-compatibility/2006" xmlns:aink="http://schemas.microsoft.com/office/drawing/2016/ink" xmlns:am3d="http://schemas.microsoft.com/office/drawing/2017/model3d" xmlns:o="urn:schemas-microsoft-com:office:office" xmlns:oel="http://schemas.microsoft.com/office/2019/extlst" xmlns:r="http://schemas.openxmlformats.org/officeDocument/2006/relationships" xmlns:m="http://schemas.openxmlformats.org/officeDocument/2006/math" xmlns:v="urn:schemas-microsoft-com:vml" xmlns:wp14="http://schemas.microsoft.com/office/word/2010/wordprocessingDrawing" xmlns:wp="http://schemas.openxmlformats.org/drawingml/2006/wordprocessingDrawing" xmlns:w10="urn:schemas-microsoft-com:office:word" xmlns:w="http://schemas.openxmlformats.org/wordprocessingml/2006/main" xmlns:w14="http://schemas.microsoft.com/office/word/2010/wordml" xmlns:w15="http://schemas.microsoft.com/office/word/2012/wordml" xmlns:w16cex="http://schemas.microsoft.com/office/word/2018/wordml/cex" xmlns:w16cid="http://schemas.microsoft.com/office/word/2016/wordml/cid" xmlns:w16="http://schemas.microsoft.com/office/word/2018/wordml" xmlns:w16du="http://schemas.microsoft.com/office/word/2023/wordml/word16du" xmlns:w16sdtdh="http://schemas.microsoft.com/office/word/2020/wordml/sdtdatahash" xmlns:w16se="http://schemas.microsoft.com/office/word/2015/wordml/symex" xmlns:wpg="http://schemas.microsoft.com/office/word/2010/wordprocessingGroup" xmlns:wpi="http://schemas.microsoft.com/office/word/2010/wordprocessingInk" xmlns:wne="http://schemas.microsoft.com/office/word/2006/wordml" xmlns:wps="http://schemas.microsoft.com/office/word/2010/wordprocessingShape" mc:Ignorable="w14 w15 w16se w16cid w16 w16cex w16sdtdh wp14">
-  <w15:commentEx w15:paraId="00000071" w15:done="0"/>
-</w15:commentsEx>
-</file>
-
-<file path=word/commentsIds.xml><?xml version="1.0" encoding="utf-8"?>
-<w16cid:commentsIds xmlns:wpc="http://schemas.microsoft.com/office/word/2010/wordprocessingCanvas" xmlns:cx="http://schemas.microsoft.com/office/drawing/2014/chartex" xmlns:cx1="http://schemas.microsoft.com/office/drawing/2015/9/8/chartex" xmlns:cx2="http://schemas.microsoft.com/office/drawing/2015/10/21/chartex" xmlns:cx3="http://schemas.microsoft.com/office/drawing/2016/5/9/chartex" xmlns:cx4="http://schemas.microsoft.com/office/drawing/2016/5/10/chartex" xmlns:cx5="http://schemas.microsoft.com/office/drawing/2016/5/11/chartex" xmlns:cx6="http://schemas.microsoft.com/office/drawing/2016/5/12/chartex" xmlns:cx7="http://schemas.microsoft.com/office/drawing/2016/5/13/chartex" xmlns:cx8="http://schemas.microsoft.com/office/drawing/2016/5/14/chartex" xmlns:mc="http://schemas.openxmlformats.org/markup-compatibility/2006" xmlns:aink="http://schemas.microsoft.com/office/drawing/2016/ink" xmlns:am3d="http://schemas.microsoft.com/office/drawing/2017/model3d" xmlns:o="urn:schemas-microsoft-com:office:office" xmlns:oel="http://schemas.microsoft.com/office/2019/extlst" xmlns:r="http://schemas.openxmlformats.org/officeDocument/2006/relationships" xmlns:m="http://schemas.openxmlformats.org/officeDocument/2006/math" xmlns:v="urn:schemas-microsoft-com:vml" xmlns:wp14="http://schemas.microsoft.com/office/word/2010/wordprocessingDrawing" xmlns:wp="http://schemas.openxmlformats.org/drawingml/2006/wordprocessingDrawing" xmlns:w10="urn:schemas-microsoft-com:office:word" xmlns:w="http://schemas.openxmlformats.org/wordprocessingml/2006/main" xmlns:w14="http://schemas.microsoft.com/office/word/2010/wordml" xmlns:w15="http://schemas.microsoft.com/office/word/2012/wordml" xmlns:w16cex="http://schemas.microsoft.com/office/word/2018/wordml/cex" xmlns:w16cid="http://schemas.microsoft.com/office/word/2016/wordml/cid" xmlns:w16="http://schemas.microsoft.com/office/word/2018/wordml" xmlns:w16du="http://schemas.microsoft.com/office/word/2023/wordml/word16du" xmlns:w16sdtdh="http://schemas.microsoft.com/office/word/2020/wordml/sdtdatahash" xmlns:w16se="http://schemas.microsoft.com/office/word/2015/wordml/symex" xmlns:wpg="http://schemas.microsoft.com/office/word/2010/wordprocessingGroup" xmlns:wpi="http://schemas.microsoft.com/office/word/2010/wordprocessingInk" xmlns:wne="http://schemas.microsoft.com/office/word/2006/wordml" xmlns:wps="http://schemas.microsoft.com/office/word/2010/wordprocessingShape" mc:Ignorable="w14 w15 w16se w16cid w16 w16cex w16sdtdh wp14">
-  <w16cid:commentId w16cid:paraId="00000071" w16cid:durableId="281B6277"/>
-</w16cid:commentsIds>
 </file>
 
 <file path=word/numbering.xml><?xml version="1.0" encoding="utf-8"?>
@@ -6208,14 +6135,6 @@
     <w:abstractNumId w:val="5"/>
   </w:num>
 </w:numbering>
-</file>
-
-<file path=word/people.xml><?xml version="1.0" encoding="utf-8"?>
-<w15:people xmlns:wpc="http://schemas.microsoft.com/office/word/2010/wordprocessingCanvas" xmlns:cx="http://schemas.microsoft.com/office/drawing/2014/chartex" xmlns:cx1="http://schemas.microsoft.com/office/drawing/2015/9/8/chartex" xmlns:cx2="http://schemas.microsoft.com/office/drawing/2015/10/21/chartex" xmlns:cx3="http://schemas.microsoft.com/office/drawing/2016/5/9/chartex" xmlns:cx4="http://schemas.microsoft.com/office/drawing/2016/5/10/chartex" xmlns:cx5="http://schemas.microsoft.com/office/drawing/2016/5/11/chartex" xmlns:cx6="http://schemas.microsoft.com/office/drawing/2016/5/12/chartex" xmlns:cx7="http://schemas.microsoft.com/office/drawing/2016/5/13/chartex" xmlns:cx8="http://schemas.microsoft.com/office/drawing/2016/5/14/chartex" xmlns:mc="http://schemas.openxmlformats.org/markup-compatibility/2006" xmlns:aink="http://schemas.microsoft.com/office/drawing/2016/ink" xmlns:am3d="http://schemas.microsoft.com/office/drawing/2017/model3d" xmlns:o="urn:schemas-microsoft-com:office:office" xmlns:oel="http://schemas.microsoft.com/office/2019/extlst" xmlns:r="http://schemas.openxmlformats.org/officeDocument/2006/relationships" xmlns:m="http://schemas.openxmlformats.org/officeDocument/2006/math" xmlns:v="urn:schemas-microsoft-com:vml" xmlns:wp14="http://schemas.microsoft.com/office/word/2010/wordprocessingDrawing" xmlns:wp="http://schemas.openxmlformats.org/drawingml/2006/wordprocessingDrawing" xmlns:w10="urn:schemas-microsoft-com:office:word" xmlns:w="http://schemas.openxmlformats.org/wordprocessingml/2006/main" xmlns:w14="http://schemas.microsoft.com/office/word/2010/wordml" xmlns:w15="http://schemas.microsoft.com/office/word/2012/wordml" xmlns:w16cex="http://schemas.microsoft.com/office/word/2018/wordml/cex" xmlns:w16cid="http://schemas.microsoft.com/office/word/2016/wordml/cid" xmlns:w16="http://schemas.microsoft.com/office/word/2018/wordml" xmlns:w16du="http://schemas.microsoft.com/office/word/2023/wordml/word16du" xmlns:w16sdtdh="http://schemas.microsoft.com/office/word/2020/wordml/sdtdatahash" xmlns:w16se="http://schemas.microsoft.com/office/word/2015/wordml/symex" xmlns:wpg="http://schemas.microsoft.com/office/word/2010/wordprocessingGroup" xmlns:wpi="http://schemas.microsoft.com/office/word/2010/wordprocessingInk" xmlns:wne="http://schemas.microsoft.com/office/word/2006/wordml" xmlns:wps="http://schemas.microsoft.com/office/word/2010/wordprocessingShape" mc:Ignorable="w14 w15 w16se w16cid w16 w16cex w16sdtdh wp14">
-  <w15:person w15:author="Michael Piccirilli">
-    <w15:presenceInfo w15:providerId="AD" w15:userId="S::michael.piccirilli@student.univaq.it::bb5d5fcb-3086-4268-ba95-e92e33ff5e74"/>
-  </w15:person>
-</w15:people>
 </file>
 
 <file path=word/styles.xml><?xml version="1.0" encoding="utf-8"?>
@@ -6962,9 +6881,7 @@
     <w:tblPr>
       <w:tblInd w:w="0" w:type="dxa"/>
       <w:tblCellMar>
-        <w:top w:w="0" w:type="dxa"/>
         <w:left w:w="108" w:type="dxa"/>
-        <w:bottom w:w="0" w:type="dxa"/>
         <w:right w:w="108" w:type="dxa"/>
       </w:tblCellMar>
     </w:tblPr>

</xml_diff>